<commit_message>
Small edits to final code, paper. Also added our code documentation .rst file
</commit_message>
<xml_diff>
--- a/branches/gph4598f11/kernel/kernel/Project Kernel Density Estimation draft1.docx
+++ b/branches/gph4598f11/kernel/kernel/Project Kernel Density Estimation draft1.docx
@@ -1,6 +1,6 @@
 
 <file path=word/document.xml><?xml version="1.0" encoding="utf-8"?>
-<w:document xmlns:wpc="http://schemas.microsoft.com/office/word/2010/wordprocessingCanvas" xmlns:mc="http://schemas.openxmlformats.org/markup-compatibility/2006" xmlns:o="urn:schemas-microsoft-com:office:office" xmlns:r="http://schemas.openxmlformats.org/officeDocument/2006/relationships" xmlns:m="http://schemas.openxmlformats.org/officeDocument/2006/math" xmlns:v="urn:schemas-microsoft-com:vml" xmlns:wp14="http://schemas.microsoft.com/office/word/2010/wordprocessingDrawing" xmlns:wp="http://schemas.openxmlformats.org/drawingml/2006/wordprocessingDrawing" xmlns:w10="urn:schemas-microsoft-com:office:word" xmlns:w="http://schemas.openxmlformats.org/wordprocessingml/2006/main" xmlns:w14="http://schemas.microsoft.com/office/word/2010/wordml" xmlns:wpg="http://schemas.microsoft.com/office/word/2010/wordprocessingGroup" xmlns:wpi="http://schemas.microsoft.com/office/word/2010/wordprocessingInk" xmlns:wne="http://schemas.microsoft.com/office/word/2006/wordml" xmlns:wps="http://schemas.microsoft.com/office/word/2010/wordprocessingShape" mc:Ignorable="w14 wp14">
+<w:document xmlns:ve="http://schemas.openxmlformats.org/markup-compatibility/2006" xmlns:o="urn:schemas-microsoft-com:office:office" xmlns:r="http://schemas.openxmlformats.org/officeDocument/2006/relationships" xmlns:m="http://schemas.openxmlformats.org/officeDocument/2006/math" xmlns:v="urn:schemas-microsoft-com:vml" xmlns:wp="http://schemas.openxmlformats.org/drawingml/2006/wordprocessingDrawing" xmlns:w10="urn:schemas-microsoft-com:office:word" xmlns:w="http://schemas.openxmlformats.org/wordprocessingml/2006/main" xmlns:wne="http://schemas.microsoft.com/office/word/2006/wordml">
   <w:body>
     <w:p>
       <w:pPr>
@@ -95,7 +95,7 @@
           <w:rFonts w:ascii="Times New Roman" w:hAnsi="Times New Roman" w:cs="Times New Roman"/>
           <w:sz w:val="24"/>
           <w:szCs w:val="24"/>
-          <w:lang w:val="en"/>
+          <w:lang/>
         </w:rPr>
       </w:pPr>
       <w:r>
@@ -158,15 +158,24 @@
         </w:rPr>
         <w:t xml:space="preserve"> and additionally within other software programs associated with the </w:t>
       </w:r>
+      <w:r>
+        <w:rPr>
+          <w:rFonts w:ascii="Times New Roman" w:hAnsi="Times New Roman" w:cs="Times New Roman"/>
+          <w:sz w:val="24"/>
+          <w:szCs w:val="24"/>
+          <w:lang/>
+        </w:rPr>
+        <w:t xml:space="preserve">The </w:t>
+      </w:r>
       <w:proofErr w:type="spellStart"/>
       <w:r>
         <w:rPr>
           <w:rFonts w:ascii="Times New Roman" w:hAnsi="Times New Roman" w:cs="Times New Roman"/>
           <w:sz w:val="24"/>
           <w:szCs w:val="24"/>
-          <w:lang w:val="en"/>
-        </w:rPr>
-        <w:t>The</w:t>
+          <w:lang/>
+        </w:rPr>
+        <w:t>GeoDa</w:t>
       </w:r>
       <w:proofErr w:type="spellEnd"/>
       <w:r>
@@ -174,27 +183,7 @@
           <w:rFonts w:ascii="Times New Roman" w:hAnsi="Times New Roman" w:cs="Times New Roman"/>
           <w:sz w:val="24"/>
           <w:szCs w:val="24"/>
-          <w:lang w:val="en"/>
-        </w:rPr>
-        <w:t xml:space="preserve"> </w:t>
-      </w:r>
-      <w:proofErr w:type="spellStart"/>
-      <w:r>
-        <w:rPr>
-          <w:rFonts w:ascii="Times New Roman" w:hAnsi="Times New Roman" w:cs="Times New Roman"/>
-          <w:sz w:val="24"/>
-          <w:szCs w:val="24"/>
-          <w:lang w:val="en"/>
-        </w:rPr>
-        <w:t>GeoDa</w:t>
-      </w:r>
-      <w:proofErr w:type="spellEnd"/>
-      <w:r>
-        <w:rPr>
-          <w:rFonts w:ascii="Times New Roman" w:hAnsi="Times New Roman" w:cs="Times New Roman"/>
-          <w:sz w:val="24"/>
-          <w:szCs w:val="24"/>
-          <w:lang w:val="en"/>
+          <w:lang/>
         </w:rPr>
         <w:t xml:space="preserve"> Center for Geospatial Analysis and Computation, such as STARS.   Centralizing KDE methods  into one module will facilitate its implementation  and is a practical objective, given that  KDE is utilized for many purposes, such as </w:t>
       </w:r>
@@ -211,7 +200,7 @@
           <w:rFonts w:ascii="Times New Roman" w:hAnsi="Times New Roman" w:cs="Times New Roman"/>
           <w:sz w:val="24"/>
           <w:szCs w:val="24"/>
-          <w:lang w:val="en"/>
+          <w:lang/>
         </w:rPr>
         <w:t xml:space="preserve"> </w:t>
       </w:r>
@@ -238,7 +227,7 @@
           <w:rFonts w:ascii="Times New Roman" w:hAnsi="Times New Roman" w:cs="Times New Roman"/>
           <w:sz w:val="24"/>
           <w:szCs w:val="24"/>
-          <w:lang w:val="en"/>
+          <w:lang/>
         </w:rPr>
         <w:t xml:space="preserve"> [</w:t>
       </w:r>
@@ -279,7 +268,7 @@
           <w:rFonts w:ascii="Times New Roman" w:hAnsi="Times New Roman" w:cs="Times New Roman"/>
           <w:sz w:val="24"/>
           <w:szCs w:val="24"/>
-          <w:lang w:val="en"/>
+          <w:lang/>
         </w:rPr>
         <w:t>within a wide  range of  disciplines, including  archeology, banking, climatology, hydrology, economics, genetics and  physiology  (</w:t>
       </w:r>
@@ -289,7 +278,7 @@
           <w:rFonts w:ascii="Times New Roman" w:hAnsi="Times New Roman" w:cs="Times New Roman"/>
           <w:sz w:val="24"/>
           <w:szCs w:val="24"/>
-          <w:lang w:val="en"/>
+          <w:lang/>
         </w:rPr>
         <w:t>Sheather</w:t>
       </w:r>
@@ -299,7 +288,7 @@
           <w:rFonts w:ascii="Times New Roman" w:hAnsi="Times New Roman" w:cs="Times New Roman"/>
           <w:sz w:val="24"/>
           <w:szCs w:val="24"/>
-          <w:lang w:val="en"/>
+          <w:lang/>
         </w:rPr>
         <w:t xml:space="preserve">, 2004). </w:t>
       </w:r>
@@ -311,7 +300,7 @@
           <w:rFonts w:ascii="Times New Roman" w:hAnsi="Times New Roman" w:cs="Times New Roman"/>
           <w:sz w:val="24"/>
           <w:szCs w:val="24"/>
-          <w:lang w:val="en"/>
+          <w:lang/>
         </w:rPr>
       </w:pPr>
     </w:p>
@@ -332,7 +321,7 @@
           <w:rFonts w:ascii="Times New Roman" w:hAnsi="Times New Roman" w:cs="Times New Roman"/>
           <w:sz w:val="24"/>
           <w:szCs w:val="24"/>
-          <w:lang w:val="en"/>
+          <w:lang/>
         </w:rPr>
         <w:t xml:space="preserve">Kernel density </w:t>
       </w:r>
@@ -342,7 +331,7 @@
           <w:rFonts w:ascii="Times New Roman" w:hAnsi="Times New Roman" w:cs="Times New Roman"/>
           <w:sz w:val="24"/>
           <w:szCs w:val="24"/>
-          <w:lang w:val="en"/>
+          <w:lang/>
         </w:rPr>
         <w:t>estimation  is</w:t>
       </w:r>
@@ -352,7 +341,7 @@
           <w:rFonts w:ascii="Times New Roman" w:hAnsi="Times New Roman" w:cs="Times New Roman"/>
           <w:sz w:val="24"/>
           <w:szCs w:val="24"/>
-          <w:lang w:val="en"/>
+          <w:lang/>
         </w:rPr>
         <w:t xml:space="preserve"> a way to estimate the density of data points using kernel methods  (</w:t>
       </w:r>
@@ -362,7 +351,7 @@
           <w:rFonts w:ascii="Times New Roman" w:hAnsi="Times New Roman" w:cs="Times New Roman"/>
           <w:sz w:val="24"/>
           <w:szCs w:val="24"/>
-          <w:lang w:val="en"/>
+          <w:lang/>
         </w:rPr>
         <w:t>Sheather</w:t>
       </w:r>
@@ -372,7 +361,7 @@
           <w:rFonts w:ascii="Times New Roman" w:hAnsi="Times New Roman" w:cs="Times New Roman"/>
           <w:sz w:val="24"/>
           <w:szCs w:val="24"/>
-          <w:lang w:val="en"/>
+          <w:lang/>
         </w:rPr>
         <w:t xml:space="preserve">, 2004), and can be thought of as </w:t>
       </w:r>
@@ -620,7 +609,23 @@
           <w:sz w:val="24"/>
           <w:szCs w:val="24"/>
         </w:rPr>
-        <w:t xml:space="preserve">These cumulative sums as estimated by the kernel are then rescaled by the range used </w:t>
+        <w:t>These cumulative sums as estimated by the kernel are then rescaled by the range used to  construct the neighborhoods so</w:t>
+      </w:r>
+      <w:r>
+        <w:rPr>
+          <w:rFonts w:ascii="Times New Roman" w:hAnsi="Times New Roman" w:cs="Times New Roman"/>
+          <w:sz w:val="24"/>
+          <w:szCs w:val="24"/>
+        </w:rPr>
+        <w:t xml:space="preserve"> that </w:t>
+      </w:r>
+      <w:r>
+        <w:rPr>
+          <w:rFonts w:ascii="Times New Roman" w:hAnsi="Times New Roman" w:cs="Times New Roman"/>
+          <w:sz w:val="24"/>
+          <w:szCs w:val="24"/>
+        </w:rPr>
+        <w:t>the area under all curves sums to one, to assure  standardized view of the relationships between curves</w:t>
       </w:r>
       <w:proofErr w:type="gramStart"/>
       <w:r>
@@ -629,7 +634,7 @@
           <w:sz w:val="24"/>
           <w:szCs w:val="24"/>
         </w:rPr>
-        <w:t>to  construct</w:t>
+        <w:t xml:space="preserve">.   </w:t>
       </w:r>
       <w:proofErr w:type="gramEnd"/>
       <w:r>
@@ -638,23 +643,7 @@
           <w:sz w:val="24"/>
           <w:szCs w:val="24"/>
         </w:rPr>
-        <w:t xml:space="preserve"> the neighborhoods so</w:t>
-      </w:r>
-      <w:r>
-        <w:rPr>
-          <w:rFonts w:ascii="Times New Roman" w:hAnsi="Times New Roman" w:cs="Times New Roman"/>
-          <w:sz w:val="24"/>
-          <w:szCs w:val="24"/>
-        </w:rPr>
-        <w:t xml:space="preserve"> that </w:t>
-      </w:r>
-      <w:r>
-        <w:rPr>
-          <w:rFonts w:ascii="Times New Roman" w:hAnsi="Times New Roman" w:cs="Times New Roman"/>
-          <w:sz w:val="24"/>
-          <w:szCs w:val="24"/>
-        </w:rPr>
-        <w:t>the area under all curves sums to one, to assure  standardized view of the relationships between curves.   [</w:t>
+        <w:t>[</w:t>
       </w:r>
       <w:proofErr w:type="spellStart"/>
       <w:proofErr w:type="gramStart"/>
@@ -795,7 +784,7 @@
           <w:szCs w:val="24"/>
         </w:rPr>
         <w:drawing>
-          <wp:inline distT="0" distB="0" distL="0" distR="0" wp14:anchorId="66FC75A6" wp14:editId="7E3A3D63">
+          <wp:inline distT="0" distB="0" distL="0" distR="0">
             <wp:extent cx="1819275" cy="504825"/>
             <wp:effectExtent l="0" t="0" r="9525" b="9525"/>
             <wp:docPr id="1" name="Picture 1" descr="\begin{displaymath}&#10;\hat{{f}}(x)=\frac{1}{n}\sum_{i=1}^{n}K\left(\frac{x-x(i)}{h}\right)\end{displaymath}"/>
@@ -812,10 +801,10 @@
                     </pic:cNvPicPr>
                   </pic:nvPicPr>
                   <pic:blipFill>
-                    <a:blip r:embed="rId5">
+                    <a:blip r:embed="rId4" cstate="print">
                       <a:extLst>
                         <a:ext uri="{28A0092B-C50C-407E-A947-70E740481C1C}">
-                          <a14:useLocalDpi xmlns:a14="http://schemas.microsoft.com/office/drawing/2010/main" val="0"/>
+                          <a14:useLocalDpi xmlns:a14="http://schemas.microsoft.com/office/drawing/2010/main" xmlns:wps="http://schemas.microsoft.com/office/word/2010/wordprocessingShape" xmlns:wpi="http://schemas.microsoft.com/office/word/2010/wordprocessingInk" xmlns:wpg="http://schemas.microsoft.com/office/word/2010/wordprocessingGroup" xmlns:w14="http://schemas.microsoft.com/office/word/2010/wordml" xmlns:w="http://schemas.openxmlformats.org/wordprocessingml/2006/main" xmlns:w10="urn:schemas-microsoft-com:office:word" xmlns:wp14="http://schemas.microsoft.com/office/word/2010/wordprocessingDrawing" xmlns:v="urn:schemas-microsoft-com:vml" xmlns:o="urn:schemas-microsoft-com:office:office" xmlns:mc="http://schemas.openxmlformats.org/markup-compatibility/2006" xmlns:wpc="http://schemas.microsoft.com/office/word/2010/wordprocessingCanvas" xmlns="" val="0"/>
                         </a:ext>
                       </a:extLst>
                     </a:blip>
@@ -963,16 +952,7 @@
           <w:sz w:val="24"/>
           <w:szCs w:val="24"/>
         </w:rPr>
-        <w:t xml:space="preserve">) defines the </w:t>
-      </w:r>
-      <w:r>
-        <w:rPr>
-          <w:rFonts w:ascii="Times New Roman" w:eastAsia="Times New Roman" w:hAnsi="Times New Roman" w:cs="Times New Roman"/>
-          <w:sz w:val="24"/>
-          <w:szCs w:val="24"/>
-        </w:rPr>
-        <w:lastRenderedPageBreak/>
-        <w:t>range, or spread of influence of the data point x(</w:t>
+        <w:t>) defines the range, or spread of influence of the data point x(</w:t>
       </w:r>
       <w:proofErr w:type="spellStart"/>
       <w:r>
@@ -1080,9 +1060,8 @@
           <w:sz w:val="24"/>
           <w:szCs w:val="24"/>
         </w:rPr>
-        <w:t xml:space="preserve">its </w:t>
-      </w:r>
-      <w:proofErr w:type="gramStart"/>
+        <w:t>its bandwidth</w:t>
+      </w:r>
       <w:r>
         <w:rPr>
           <w:rFonts w:ascii="Times New Roman" w:hAnsi="Times New Roman" w:cs="Times New Roman"/>
@@ -1090,7 +1069,7 @@
           <w:sz w:val="24"/>
           <w:szCs w:val="24"/>
         </w:rPr>
-        <w:t>bandwidth</w:t>
+        <w:t xml:space="preserve"> </w:t>
       </w:r>
       <w:r>
         <w:rPr>
@@ -1099,33 +1078,14 @@
           <w:sz w:val="24"/>
           <w:szCs w:val="24"/>
         </w:rPr>
-        <w:t xml:space="preserve"> </w:t>
-      </w:r>
-      <w:r>
-        <w:rPr>
-          <w:rFonts w:ascii="Times New Roman" w:hAnsi="Times New Roman" w:cs="Times New Roman"/>
-          <w:iCs/>
-          <w:sz w:val="24"/>
-          <w:szCs w:val="24"/>
-        </w:rPr>
-        <w:t xml:space="preserve"> h</w:t>
-      </w:r>
-      <w:proofErr w:type="gramEnd"/>
-      <w:r>
-        <w:rPr>
-          <w:rFonts w:ascii="Times New Roman" w:hAnsi="Times New Roman" w:cs="Times New Roman"/>
-          <w:iCs/>
-          <w:sz w:val="24"/>
-          <w:szCs w:val="24"/>
-        </w:rPr>
-        <w:t xml:space="preserve">  </w:t>
-      </w:r>
-      <w:r>
-        <w:rPr>
-          <w:rFonts w:ascii="Times New Roman" w:hAnsi="Times New Roman" w:cs="Times New Roman"/>
-          <w:sz w:val="24"/>
-          <w:szCs w:val="24"/>
-          <w:lang w:val="en"/>
+        <w:t xml:space="preserve"> h  </w:t>
+      </w:r>
+      <w:r>
+        <w:rPr>
+          <w:rFonts w:ascii="Times New Roman" w:hAnsi="Times New Roman" w:cs="Times New Roman"/>
+          <w:sz w:val="24"/>
+          <w:szCs w:val="24"/>
+          <w:lang/>
         </w:rPr>
         <w:t>(</w:t>
       </w:r>
@@ -1166,7 +1126,7 @@
           <w:rFonts w:ascii="Times New Roman" w:hAnsi="Times New Roman" w:cs="Times New Roman"/>
           <w:sz w:val="24"/>
           <w:szCs w:val="24"/>
-          <w:lang w:val="en"/>
+          <w:lang/>
         </w:rPr>
         <w:t xml:space="preserve"> , 2006;  </w:t>
       </w:r>
@@ -1176,7 +1136,7 @@
           <w:rFonts w:ascii="Times New Roman" w:hAnsi="Times New Roman" w:cs="Times New Roman"/>
           <w:sz w:val="24"/>
           <w:szCs w:val="24"/>
-          <w:lang w:val="en"/>
+          <w:lang/>
         </w:rPr>
         <w:t>Sheather</w:t>
       </w:r>
@@ -1186,10 +1146,11 @@
           <w:rFonts w:ascii="Times New Roman" w:hAnsi="Times New Roman" w:cs="Times New Roman"/>
           <w:sz w:val="24"/>
           <w:szCs w:val="24"/>
-          <w:lang w:val="en"/>
+          <w:lang/>
         </w:rPr>
         <w:t>, 2004 )</w:t>
       </w:r>
+      <w:proofErr w:type="gramStart"/>
       <w:r>
         <w:rPr>
           <w:rFonts w:ascii="Times New Roman" w:hAnsi="Times New Roman" w:cs="Times New Roman"/>
@@ -1198,6 +1159,7 @@
         </w:rPr>
         <w:t xml:space="preserve">.    </w:t>
       </w:r>
+      <w:proofErr w:type="gramEnd"/>
       <w:r>
         <w:rPr>
           <w:rFonts w:ascii="Times New Roman" w:eastAsia="Times New Roman" w:hAnsi="Times New Roman" w:cs="Times New Roman"/>
@@ -1660,7 +1622,7 @@
       <w:pPr>
         <w:spacing w:line="360" w:lineRule="auto"/>
         <w:rPr>
-          <w:rFonts w:ascii="Times New Roman" w:hAnsi="Times New Roman" w:cs="Times New Roman"/>
+          <w:rFonts w:ascii="Times New Roman" w:eastAsia="Times New Roman" w:hAnsi="Times New Roman" w:cs="Times New Roman"/>
           <w:b/>
           <w:sz w:val="24"/>
           <w:szCs w:val="24"/>
@@ -1674,6 +1636,329 @@
           <w:szCs w:val="24"/>
         </w:rPr>
         <w:t>Future work:</w:t>
+      </w:r>
+    </w:p>
+    <w:p>
+      <w:pPr>
+        <w:spacing w:line="360" w:lineRule="auto"/>
+        <w:rPr>
+          <w:rFonts w:ascii="Times New Roman" w:eastAsia="Times New Roman" w:hAnsi="Times New Roman" w:cs="Times New Roman"/>
+          <w:sz w:val="24"/>
+          <w:szCs w:val="24"/>
+        </w:rPr>
+      </w:pPr>
+      <w:r>
+        <w:rPr>
+          <w:rFonts w:ascii="Times New Roman" w:eastAsia="Times New Roman" w:hAnsi="Times New Roman" w:cs="Times New Roman"/>
+          <w:sz w:val="24"/>
+          <w:szCs w:val="24"/>
+        </w:rPr>
+        <w:tab/>
+        <w:t xml:space="preserve">This module represents the first step in centralizing kernel density estimation calculations.  Gaussian, triangular, and uniform kernel functions are available to the user at the moment, but </w:t>
+      </w:r>
+      <w:proofErr w:type="spellStart"/>
+      <w:r>
+        <w:rPr>
+          <w:rFonts w:ascii="Times New Roman" w:eastAsia="Times New Roman" w:hAnsi="Times New Roman" w:cs="Times New Roman"/>
+          <w:sz w:val="24"/>
+          <w:szCs w:val="24"/>
+        </w:rPr>
+        <w:t>Epanichekov</w:t>
+      </w:r>
+      <w:proofErr w:type="spellEnd"/>
+      <w:r>
+        <w:rPr>
+          <w:rFonts w:ascii="Times New Roman" w:eastAsia="Times New Roman" w:hAnsi="Times New Roman" w:cs="Times New Roman"/>
+          <w:sz w:val="24"/>
+          <w:szCs w:val="24"/>
+        </w:rPr>
+        <w:t xml:space="preserve">, Quadratic, and </w:t>
+      </w:r>
+      <w:proofErr w:type="spellStart"/>
+      <w:r>
+        <w:rPr>
+          <w:rFonts w:ascii="Times New Roman" w:eastAsia="Times New Roman" w:hAnsi="Times New Roman" w:cs="Times New Roman"/>
+          <w:sz w:val="24"/>
+          <w:szCs w:val="24"/>
+        </w:rPr>
+        <w:t>Quartic</w:t>
+      </w:r>
+      <w:proofErr w:type="spellEnd"/>
+      <w:r>
+        <w:rPr>
+          <w:rFonts w:ascii="Times New Roman" w:eastAsia="Times New Roman" w:hAnsi="Times New Roman" w:cs="Times New Roman"/>
+          <w:sz w:val="24"/>
+          <w:szCs w:val="24"/>
+        </w:rPr>
+        <w:t xml:space="preserve"> are not.  The blueprint is made for these to be implemented, though, and extra conditional statements in the current </w:t>
+      </w:r>
+      <w:proofErr w:type="gramStart"/>
+      <w:r>
+        <w:rPr>
+          <w:rFonts w:ascii="Times New Roman" w:eastAsia="Times New Roman" w:hAnsi="Times New Roman" w:cs="Times New Roman"/>
+          <w:sz w:val="24"/>
+          <w:szCs w:val="24"/>
+        </w:rPr>
+        <w:t>‘calculate(</w:t>
+      </w:r>
+      <w:proofErr w:type="gramEnd"/>
+      <w:r>
+        <w:rPr>
+          <w:rFonts w:ascii="Times New Roman" w:eastAsia="Times New Roman" w:hAnsi="Times New Roman" w:cs="Times New Roman"/>
+          <w:sz w:val="24"/>
+          <w:szCs w:val="24"/>
+        </w:rPr>
+        <w:t>)’ function, coupled with similar functions to the ‘Gaussian()’, and ‘</w:t>
+      </w:r>
+      <w:proofErr w:type="spellStart"/>
+      <w:r>
+        <w:rPr>
+          <w:rFonts w:ascii="Times New Roman" w:eastAsia="Times New Roman" w:hAnsi="Times New Roman" w:cs="Times New Roman"/>
+          <w:sz w:val="24"/>
+          <w:szCs w:val="24"/>
+        </w:rPr>
+        <w:t>Gaussian_Point</w:t>
+      </w:r>
+      <w:proofErr w:type="spellEnd"/>
+      <w:r>
+        <w:rPr>
+          <w:rFonts w:ascii="Times New Roman" w:eastAsia="Times New Roman" w:hAnsi="Times New Roman" w:cs="Times New Roman"/>
+          <w:sz w:val="24"/>
+          <w:szCs w:val="24"/>
+        </w:rPr>
+        <w:t xml:space="preserve">()’, etc. functions, will allow these to assimilate into </w:t>
+      </w:r>
+      <w:r>
+        <w:rPr>
+          <w:rFonts w:ascii="Times New Roman" w:eastAsia="Times New Roman" w:hAnsi="Times New Roman" w:cs="Times New Roman"/>
+          <w:sz w:val="24"/>
+          <w:szCs w:val="24"/>
+        </w:rPr>
+        <w:t>the existing code with ease.</w:t>
+      </w:r>
+    </w:p>
+    <w:p>
+      <w:pPr>
+        <w:spacing w:line="360" w:lineRule="auto"/>
+        <w:rPr>
+          <w:rFonts w:ascii="Times New Roman" w:eastAsia="Times New Roman" w:hAnsi="Times New Roman" w:cs="Times New Roman"/>
+          <w:sz w:val="24"/>
+          <w:szCs w:val="24"/>
+        </w:rPr>
+      </w:pPr>
+      <w:r>
+        <w:rPr>
+          <w:rFonts w:ascii="Times New Roman" w:eastAsia="Times New Roman" w:hAnsi="Times New Roman" w:cs="Times New Roman"/>
+          <w:sz w:val="24"/>
+          <w:szCs w:val="24"/>
+        </w:rPr>
+        <w:tab/>
+        <w:t xml:space="preserve">In its current form, the code allows the user to view kernel output values at a grid defined by the maximum and minimum </w:t>
+      </w:r>
+      <w:proofErr w:type="spellStart"/>
+      <w:r>
+        <w:rPr>
+          <w:rFonts w:ascii="Times New Roman" w:eastAsia="Times New Roman" w:hAnsi="Times New Roman" w:cs="Times New Roman"/>
+          <w:sz w:val="24"/>
+          <w:szCs w:val="24"/>
+        </w:rPr>
+        <w:t>x</w:t>
+      </w:r>
+      <w:proofErr w:type="gramStart"/>
+      <w:r>
+        <w:rPr>
+          <w:rFonts w:ascii="Times New Roman" w:eastAsia="Times New Roman" w:hAnsi="Times New Roman" w:cs="Times New Roman"/>
+          <w:sz w:val="24"/>
+          <w:szCs w:val="24"/>
+        </w:rPr>
+        <w:t>,y</w:t>
+      </w:r>
+      <w:proofErr w:type="spellEnd"/>
+      <w:proofErr w:type="gramEnd"/>
+      <w:r>
+        <w:rPr>
+          <w:rFonts w:ascii="Times New Roman" w:eastAsia="Times New Roman" w:hAnsi="Times New Roman" w:cs="Times New Roman"/>
+          <w:sz w:val="24"/>
+          <w:szCs w:val="24"/>
+        </w:rPr>
+        <w:t xml:space="preserve"> values (with </w:t>
+      </w:r>
+      <w:proofErr w:type="spellStart"/>
+      <w:r>
+        <w:rPr>
+          <w:rFonts w:ascii="Times New Roman" w:eastAsia="Times New Roman" w:hAnsi="Times New Roman" w:cs="Times New Roman"/>
+          <w:sz w:val="24"/>
+          <w:szCs w:val="24"/>
+        </w:rPr>
+        <w:t>bandwith</w:t>
+      </w:r>
+      <w:proofErr w:type="spellEnd"/>
+      <w:r>
+        <w:rPr>
+          <w:rFonts w:ascii="Times New Roman" w:eastAsia="Times New Roman" w:hAnsi="Times New Roman" w:cs="Times New Roman"/>
+          <w:sz w:val="24"/>
+          <w:szCs w:val="24"/>
+        </w:rPr>
+        <w:t xml:space="preserve"> buffer added), divided into equally sized grid cells by a resolution value.  In addition, a user can query a specific location’s kernel height.  Creating a variable-sized output matrix would be a useful addition, along with the ability to query multiple locations within the area of interest.  Another useful variation on the output grid functionality is the matrix output form of [x</w:t>
+      </w:r>
+      <w:r>
+        <w:rPr>
+          <w:rFonts w:ascii="Times New Roman" w:eastAsia="Times New Roman" w:hAnsi="Times New Roman" w:cs="Times New Roman"/>
+          <w:sz w:val="24"/>
+          <w:szCs w:val="24"/>
+          <w:vertAlign w:val="subscript"/>
+        </w:rPr>
+        <w:t>1</w:t>
+      </w:r>
+      <w:proofErr w:type="gramStart"/>
+      <w:r>
+        <w:rPr>
+          <w:rFonts w:ascii="Times New Roman" w:eastAsia="Times New Roman" w:hAnsi="Times New Roman" w:cs="Times New Roman"/>
+          <w:sz w:val="24"/>
+          <w:szCs w:val="24"/>
+        </w:rPr>
+        <w:t>,y</w:t>
+      </w:r>
+      <w:r>
+        <w:rPr>
+          <w:rFonts w:ascii="Times New Roman" w:eastAsia="Times New Roman" w:hAnsi="Times New Roman" w:cs="Times New Roman"/>
+          <w:sz w:val="24"/>
+          <w:szCs w:val="24"/>
+          <w:vertAlign w:val="subscript"/>
+        </w:rPr>
+        <w:t>1</w:t>
+      </w:r>
+      <w:proofErr w:type="gramEnd"/>
+      <w:r>
+        <w:rPr>
+          <w:rFonts w:ascii="Times New Roman" w:eastAsia="Times New Roman" w:hAnsi="Times New Roman" w:cs="Times New Roman"/>
+          <w:sz w:val="24"/>
+          <w:szCs w:val="24"/>
+        </w:rPr>
+        <w:t>, z, x</w:t>
+      </w:r>
+      <w:r>
+        <w:rPr>
+          <w:rFonts w:ascii="Times New Roman" w:eastAsia="Times New Roman" w:hAnsi="Times New Roman" w:cs="Times New Roman"/>
+          <w:sz w:val="24"/>
+          <w:szCs w:val="24"/>
+          <w:vertAlign w:val="subscript"/>
+        </w:rPr>
+        <w:t>2</w:t>
+      </w:r>
+      <w:r>
+        <w:rPr>
+          <w:rFonts w:ascii="Times New Roman" w:eastAsia="Times New Roman" w:hAnsi="Times New Roman" w:cs="Times New Roman"/>
+          <w:sz w:val="24"/>
+          <w:szCs w:val="24"/>
+        </w:rPr>
+        <w:t>,y</w:t>
+      </w:r>
+      <w:r>
+        <w:rPr>
+          <w:rFonts w:ascii="Times New Roman" w:eastAsia="Times New Roman" w:hAnsi="Times New Roman" w:cs="Times New Roman"/>
+          <w:sz w:val="24"/>
+          <w:szCs w:val="24"/>
+          <w:vertAlign w:val="subscript"/>
+        </w:rPr>
+        <w:t>2</w:t>
+      </w:r>
+      <w:r>
+        <w:rPr>
+          <w:rFonts w:ascii="Times New Roman" w:eastAsia="Times New Roman" w:hAnsi="Times New Roman" w:cs="Times New Roman"/>
+          <w:sz w:val="24"/>
+          <w:szCs w:val="24"/>
+        </w:rPr>
+        <w:t>,z….x</w:t>
+      </w:r>
+      <w:r>
+        <w:rPr>
+          <w:rFonts w:ascii="Times New Roman" w:eastAsia="Times New Roman" w:hAnsi="Times New Roman" w:cs="Times New Roman"/>
+          <w:sz w:val="24"/>
+          <w:szCs w:val="24"/>
+          <w:vertAlign w:val="superscript"/>
+        </w:rPr>
+        <w:t>2</w:t>
+      </w:r>
+      <w:r>
+        <w:rPr>
+          <w:rFonts w:ascii="Times New Roman" w:eastAsia="Times New Roman" w:hAnsi="Times New Roman" w:cs="Times New Roman"/>
+          <w:sz w:val="24"/>
+          <w:szCs w:val="24"/>
+        </w:rPr>
+        <w:t>,y</w:t>
+      </w:r>
+      <w:r>
+        <w:rPr>
+          <w:rFonts w:ascii="Times New Roman" w:eastAsia="Times New Roman" w:hAnsi="Times New Roman" w:cs="Times New Roman"/>
+          <w:sz w:val="24"/>
+          <w:szCs w:val="24"/>
+          <w:vertAlign w:val="superscript"/>
+        </w:rPr>
+        <w:t>2</w:t>
+      </w:r>
+      <w:r>
+        <w:rPr>
+          <w:rFonts w:ascii="Times New Roman" w:eastAsia="Times New Roman" w:hAnsi="Times New Roman" w:cs="Times New Roman"/>
+          <w:sz w:val="24"/>
+          <w:szCs w:val="24"/>
+        </w:rPr>
+        <w:t xml:space="preserve">,z].  We chose not to overwhelm the user with a matrix of this size in the case of a large coverage area for the sake of our project, but this could certainly be implemented.  This would be particularly useful in the case of a raster dataset creation for </w:t>
+      </w:r>
+      <w:proofErr w:type="spellStart"/>
+      <w:r>
+        <w:rPr>
+          <w:rFonts w:ascii="Times New Roman" w:eastAsia="Times New Roman" w:hAnsi="Times New Roman" w:cs="Times New Roman"/>
+          <w:sz w:val="24"/>
+          <w:szCs w:val="24"/>
+        </w:rPr>
+        <w:t>geovisualization</w:t>
+      </w:r>
+      <w:proofErr w:type="spellEnd"/>
+      <w:r>
+        <w:rPr>
+          <w:rFonts w:ascii="Times New Roman" w:eastAsia="Times New Roman" w:hAnsi="Times New Roman" w:cs="Times New Roman"/>
+          <w:sz w:val="24"/>
+          <w:szCs w:val="24"/>
+        </w:rPr>
+        <w:t>.</w:t>
+      </w:r>
+    </w:p>
+    <w:p>
+      <w:pPr>
+        <w:spacing w:line="360" w:lineRule="auto"/>
+        <w:rPr>
+          <w:rFonts w:ascii="Times New Roman" w:eastAsia="Times New Roman" w:hAnsi="Times New Roman" w:cs="Times New Roman"/>
+          <w:sz w:val="24"/>
+          <w:szCs w:val="24"/>
+        </w:rPr>
+      </w:pPr>
+      <w:r>
+        <w:rPr>
+          <w:rFonts w:ascii="Times New Roman" w:eastAsia="Times New Roman" w:hAnsi="Times New Roman" w:cs="Times New Roman"/>
+          <w:sz w:val="24"/>
+          <w:szCs w:val="24"/>
+        </w:rPr>
+        <w:tab/>
+        <w:t xml:space="preserve">Though the kernel module is not designed for direct visualization use, it would be helpful to see these outputs in an applied geographically-relevant projects’ graphic interface.  Finally, this module represents the knowledge of our group’s efforts to understand and automate kernel density estimation calculations.  Code optimization by those more experienced in both Python and kernel density estimation calculations could improve the performance on this model.  We tested this code on relatively small datasets.  Its performance on a very large input dataset is yet to be determined.  </w:t>
+      </w:r>
+    </w:p>
+    <w:p>
+      <w:pPr>
+        <w:spacing w:line="360" w:lineRule="auto"/>
+        <w:rPr>
+          <w:rFonts w:ascii="Times New Roman" w:hAnsi="Times New Roman" w:cs="Times New Roman"/>
+          <w:sz w:val="24"/>
+          <w:szCs w:val="24"/>
+        </w:rPr>
+      </w:pPr>
+      <w:r>
+        <w:rPr>
+          <w:rFonts w:ascii="Times New Roman" w:eastAsia="Times New Roman" w:hAnsi="Times New Roman" w:cs="Times New Roman"/>
+          <w:sz w:val="24"/>
+          <w:szCs w:val="24"/>
+        </w:rPr>
+        <w:tab/>
       </w:r>
     </w:p>
     <w:tbl>
@@ -1683,7 +1968,7 @@
           <w:left w:w="0" w:type="dxa"/>
           <w:right w:w="0" w:type="dxa"/>
         </w:tblCellMar>
-        <w:tblLook w:val="04A0" w:firstRow="1" w:lastRow="0" w:firstColumn="1" w:lastColumn="0" w:noHBand="0" w:noVBand="1"/>
+        <w:tblLook w:val="04A0"/>
       </w:tblPr>
       <w:tblGrid>
         <w:gridCol w:w="9420"/>
@@ -1715,7 +2000,6 @@
                 <w:sz w:val="24"/>
                 <w:szCs w:val="24"/>
               </w:rPr>
-              <w:lastRenderedPageBreak/>
               <w:t xml:space="preserve"> Outputs need to be tested in some visualization application. </w:t>
             </w:r>
           </w:p>
@@ -1832,7 +2116,7 @@
                 <w:vertAlign w:val="subscript"/>
               </w:rPr>
               <w:drawing>
-                <wp:inline distT="0" distB="0" distL="0" distR="0" wp14:anchorId="6BA06D1B" wp14:editId="04868CE3">
+                <wp:inline distT="0" distB="0" distL="0" distR="0">
                   <wp:extent cx="457200" cy="390525"/>
                   <wp:effectExtent l="0" t="0" r="0" b="9525"/>
                   <wp:docPr id="3" name="Picture 3" descr="http://www.spatialanalysisonline.com/output/images/image410.gif"/>
@@ -1849,10 +2133,10 @@
                           </pic:cNvPicPr>
                         </pic:nvPicPr>
                         <pic:blipFill>
-                          <a:blip r:embed="rId6">
+                          <a:blip r:embed="rId5" cstate="print">
                             <a:extLst>
                               <a:ext uri="{28A0092B-C50C-407E-A947-70E740481C1C}">
-                                <a14:useLocalDpi xmlns:a14="http://schemas.microsoft.com/office/drawing/2010/main" val="0"/>
+                                <a14:useLocalDpi xmlns:a14="http://schemas.microsoft.com/office/drawing/2010/main" xmlns:wps="http://schemas.microsoft.com/office/word/2010/wordprocessingShape" xmlns:wpi="http://schemas.microsoft.com/office/word/2010/wordprocessingInk" xmlns:wpg="http://schemas.microsoft.com/office/word/2010/wordprocessingGroup" xmlns:w14="http://schemas.microsoft.com/office/word/2010/wordml" xmlns:w="http://schemas.openxmlformats.org/wordprocessingml/2006/main" xmlns:w10="urn:schemas-microsoft-com:office:word" xmlns:wp14="http://schemas.microsoft.com/office/word/2010/wordprocessingDrawing" xmlns:v="urn:schemas-microsoft-com:vml" xmlns:o="urn:schemas-microsoft-com:office:office" xmlns:mc="http://schemas.openxmlformats.org/markup-compatibility/2006" xmlns:wpc="http://schemas.microsoft.com/office/word/2010/wordprocessingCanvas" xmlns="" val="0"/>
                               </a:ext>
                             </a:extLst>
                           </a:blip>
@@ -1886,35 +2170,7 @@
                 <w:sz w:val="24"/>
                 <w:szCs w:val="24"/>
               </w:rPr>
-              <w:t xml:space="preserve">  </w:t>
-            </w:r>
-            <w:proofErr w:type="spellStart"/>
-            <w:proofErr w:type="gramStart"/>
-            <w:r>
-              <w:rPr>
-                <w:rFonts w:ascii="Times New Roman" w:hAnsi="Times New Roman" w:cs="Times New Roman"/>
-                <w:sz w:val="24"/>
-                <w:szCs w:val="24"/>
-              </w:rPr>
-              <w:t>where</w:t>
-            </w:r>
-            <w:proofErr w:type="gramEnd"/>
-            <w:r>
-              <w:rPr>
-                <w:rFonts w:ascii="Times New Roman" w:hAnsi="Times New Roman" w:cs="Times New Roman"/>
-                <w:sz w:val="24"/>
-                <w:szCs w:val="24"/>
-              </w:rPr>
-              <w:t xml:space="preserve"> as</w:t>
-            </w:r>
-            <w:proofErr w:type="spellEnd"/>
-            <w:r>
-              <w:rPr>
-                <w:rFonts w:ascii="Times New Roman" w:hAnsi="Times New Roman" w:cs="Times New Roman"/>
-                <w:sz w:val="24"/>
-                <w:szCs w:val="24"/>
-              </w:rPr>
-              <w:t xml:space="preserve"> triangular e.g. is bounded-  </w:t>
+              <w:t xml:space="preserve">  where as triangular e.g. is bounded-  </w:t>
             </w:r>
             <w:r>
               <w:rPr>
@@ -1925,7 +2181,7 @@
                 <w:vertAlign w:val="subscript"/>
               </w:rPr>
               <w:drawing>
-                <wp:inline distT="0" distB="0" distL="0" distR="0" wp14:anchorId="38D79F7B" wp14:editId="430E024E">
+                <wp:inline distT="0" distB="0" distL="0" distR="0">
                   <wp:extent cx="638175" cy="390525"/>
                   <wp:effectExtent l="0" t="0" r="9525" b="9525"/>
                   <wp:docPr id="4" name="Picture 4" descr="http://www.spatialanalysisonline.com/output/images/image416.gif"/>
@@ -1942,10 +2198,10 @@
                           </pic:cNvPicPr>
                         </pic:nvPicPr>
                         <pic:blipFill>
-                          <a:blip r:embed="rId7">
+                          <a:blip r:embed="rId6" cstate="print">
                             <a:extLst>
                               <a:ext uri="{28A0092B-C50C-407E-A947-70E740481C1C}">
-                                <a14:useLocalDpi xmlns:a14="http://schemas.microsoft.com/office/drawing/2010/main" val="0"/>
+                                <a14:useLocalDpi xmlns:a14="http://schemas.microsoft.com/office/drawing/2010/main" xmlns:wps="http://schemas.microsoft.com/office/word/2010/wordprocessingShape" xmlns:wpi="http://schemas.microsoft.com/office/word/2010/wordprocessingInk" xmlns:wpg="http://schemas.microsoft.com/office/word/2010/wordprocessingGroup" xmlns:w14="http://schemas.microsoft.com/office/word/2010/wordml" xmlns:w="http://schemas.openxmlformats.org/wordprocessingml/2006/main" xmlns:w10="urn:schemas-microsoft-com:office:word" xmlns:wp14="http://schemas.microsoft.com/office/word/2010/wordprocessingDrawing" xmlns:v="urn:schemas-microsoft-com:vml" xmlns:o="urn:schemas-microsoft-com:office:office" xmlns:mc="http://schemas.openxmlformats.org/markup-compatibility/2006" xmlns:wpc="http://schemas.microsoft.com/office/word/2010/wordprocessingCanvas" xmlns="" val="0"/>
                               </a:ext>
                             </a:extLst>
                           </a:blip>
@@ -1973,6 +2229,7 @@
                 </wp:inline>
               </w:drawing>
             </w:r>
+            <w:proofErr w:type="gramStart"/>
             <w:r>
               <w:rPr>
                 <w:rFonts w:ascii="Times New Roman" w:hAnsi="Times New Roman" w:cs="Times New Roman"/>
@@ -1987,7 +2244,16 @@
                 <w:sz w:val="24"/>
                 <w:szCs w:val="24"/>
               </w:rPr>
-              <w:t xml:space="preserve"> Not sure ]</w:t>
+              <w:t xml:space="preserve"> </w:t>
+            </w:r>
+            <w:proofErr w:type="gramEnd"/>
+            <w:r>
+              <w:rPr>
+                <w:rFonts w:ascii="Times New Roman" w:hAnsi="Times New Roman" w:cs="Times New Roman"/>
+                <w:sz w:val="24"/>
+                <w:szCs w:val="24"/>
+              </w:rPr>
+              <w:t>Not sure ]</w:t>
             </w:r>
           </w:p>
           <w:p>
@@ -2095,7 +2361,7 @@
           <w:left w:w="0" w:type="dxa"/>
           <w:right w:w="0" w:type="dxa"/>
         </w:tblCellMar>
-        <w:tblLook w:val="04A0" w:firstRow="1" w:lastRow="0" w:firstColumn="1" w:lastColumn="0" w:noHBand="0" w:noVBand="1"/>
+        <w:tblLook w:val="04A0"/>
       </w:tblPr>
       <w:tblGrid>
         <w:gridCol w:w="66"/>
@@ -2177,7 +2443,7 @@
         </w:rPr>
         <w:t xml:space="preserve">      </w:t>
       </w:r>
-      <w:hyperlink r:id="rId8" w:history="1">
+      <w:hyperlink r:id="rId7" w:history="1">
         <w:r>
           <w:rPr>
             <w:rStyle w:val="Hyperlink"/>
@@ -2321,7 +2587,7 @@
         </w:rPr>
         <w:t xml:space="preserve">Published by: </w:t>
       </w:r>
-      <w:hyperlink r:id="rId9" w:history="1">
+      <w:hyperlink r:id="rId8" w:history="1">
         <w:r>
           <w:rPr>
             <w:rStyle w:val="Hyperlink"/>
@@ -2380,7 +2646,7 @@
 </file>
 
 <file path=word/styles.xml><?xml version="1.0" encoding="utf-8"?>
-<w:styles xmlns:mc="http://schemas.openxmlformats.org/markup-compatibility/2006" xmlns:r="http://schemas.openxmlformats.org/officeDocument/2006/relationships" xmlns:w="http://schemas.openxmlformats.org/wordprocessingml/2006/main" xmlns:w14="http://schemas.microsoft.com/office/word/2010/wordml" mc:Ignorable="w14">
+<w:styles xmlns:r="http://schemas.openxmlformats.org/officeDocument/2006/relationships" xmlns:w="http://schemas.openxmlformats.org/wordprocessingml/2006/main">
   <w:docDefaults>
     <w:rPrDefault>
       <w:rPr>
@@ -2568,6 +2834,7 @@
     <w:uiPriority w:val="99"/>
     <w:semiHidden/>
     <w:unhideWhenUsed/>
+    <w:qFormat/>
     <w:tblPr>
       <w:tblInd w:w="0" w:type="dxa"/>
       <w:tblCellMar>

</xml_diff>